<commit_message>
Updated documentation to provide panel format for XML
</commit_message>
<xml_diff>
--- a/Documents/Competition File Format.docx
+++ b/Documents/Competition File Format.docx
@@ -52,21 +52,18 @@
         <w:pStyle w:val="NoSpacing"/>
       </w:pPr>
       <w:r>
-        <w:t xml:space="preserve">  </w:t>
-      </w:r>
-      <w:proofErr w:type="gramStart"/>
-      <w:r>
-        <w:t>&lt;Trophy&gt;</w:t>
+        <w:t xml:space="preserve">  &lt;Trophy&gt;</w:t>
       </w:r>
       <w:proofErr w:type="spellStart"/>
       <w:r>
         <w:t>R.H.Walker</w:t>
       </w:r>
       <w:proofErr w:type="spellEnd"/>
-      <w:proofErr w:type="gramEnd"/>
       <w:r>
         <w:t xml:space="preserve"> Trophy&lt;/Trophy&gt;</w:t>
       </w:r>
+      <w:bookmarkStart w:id="0" w:name="_GoBack"/>
+      <w:bookmarkEnd w:id="0"/>
     </w:p>
     <w:p>
       <w:pPr>
@@ -180,8 +177,6 @@
       <w:r>
         <w:t>currently unused</w:t>
       </w:r>
-      <w:bookmarkStart w:id="0" w:name="_GoBack"/>
-      <w:bookmarkEnd w:id="0"/>
     </w:p>
     <w:p>
       <w:pPr>
@@ -217,6 +212,282 @@
       </w:pPr>
       <w:r>
         <w:t>Image path – this is the path to the image inside the zip file, so for Tim Sawyer/221_3_Young Red_Kite.jpg, we would expect to find a Tim Sawyer folder, and within it a file called 221_3_Young Red_Kite.jpg.  This filename is only used to locate the jpg to show, it is not used for creating the image title or author, so can be in any form.  The author name directory is not required.</w:t>
+      </w:r>
+    </w:p>
+    <w:p>
+      <w:pPr>
+        <w:pStyle w:val="Heading2"/>
+      </w:pPr>
+      <w:r>
+        <w:lastRenderedPageBreak/>
+        <w:t>Panel Competitions</w:t>
+      </w:r>
+    </w:p>
+    <w:p>
+      <w:r>
+        <w:t>For panel competitions, the image structure is the same, but the XML differs.  The file still needs to be called competition.xml.</w:t>
+      </w:r>
+    </w:p>
+    <w:p>
+      <w:pPr>
+        <w:pStyle w:val="NoSpacing"/>
+      </w:pPr>
+      <w:r>
+        <w:t>&lt;Competition&gt;</w:t>
+      </w:r>
+    </w:p>
+    <w:p>
+      <w:pPr>
+        <w:pStyle w:val="NoSpacing"/>
+      </w:pPr>
+      <w:r>
+        <w:t xml:space="preserve">  &lt;Style&gt;Panel&lt;/Style&gt;</w:t>
+      </w:r>
+    </w:p>
+    <w:p>
+      <w:pPr>
+        <w:pStyle w:val="NoSpacing"/>
+      </w:pPr>
+      <w:r>
+        <w:t xml:space="preserve">  &lt;Club&gt;Ilkley Camera Club&lt;/Club&gt;</w:t>
+      </w:r>
+    </w:p>
+    <w:p>
+      <w:pPr>
+        <w:pStyle w:val="NoSpacing"/>
+      </w:pPr>
+      <w:r>
+        <w:t xml:space="preserve">  &lt;Trophy&gt;</w:t>
+      </w:r>
+      <w:r>
+        <w:t xml:space="preserve">Rundle </w:t>
+      </w:r>
+      <w:r>
+        <w:t>Trophy&lt;/Trophy&gt;</w:t>
+      </w:r>
+    </w:p>
+    <w:p>
+      <w:pPr>
+        <w:pStyle w:val="NoSpacing"/>
+      </w:pPr>
+      <w:r>
+        <w:t xml:space="preserve">  &lt;Scoring&gt;False&lt;/Scoring&gt;</w:t>
+      </w:r>
+    </w:p>
+    <w:p>
+      <w:pPr>
+        <w:pStyle w:val="NoSpacing"/>
+      </w:pPr>
+      <w:r>
+        <w:t xml:space="preserve">  &lt;Panels&gt;</w:t>
+      </w:r>
+    </w:p>
+    <w:p>
+      <w:pPr>
+        <w:pStyle w:val="NoSpacing"/>
+      </w:pPr>
+      <w:r>
+        <w:t xml:space="preserve">    &lt;Panel position='1' author='Keith Allen'&gt;</w:t>
+      </w:r>
+    </w:p>
+    <w:p>
+      <w:pPr>
+        <w:pStyle w:val="NoSpacing"/>
+      </w:pPr>
+      <w:r>
+        <w:t xml:space="preserve">       &lt;Image author='Keith Allen' title='Young </w:t>
+      </w:r>
+      <w:proofErr w:type="spellStart"/>
+      <w:r>
+        <w:t>Red_Kite</w:t>
+      </w:r>
+      <w:proofErr w:type="spellEnd"/>
+      <w:r>
+        <w:t>'&gt;Keith Allen/221_3_Young Red_Kite.jpg&lt;/Image&gt;</w:t>
+      </w:r>
+    </w:p>
+    <w:p>
+      <w:pPr>
+        <w:pStyle w:val="NoSpacing"/>
+      </w:pPr>
+      <w:r>
+        <w:t xml:space="preserve">       &lt;Image author='Keith Allen' title='Reflective'&gt;Keith Allen/221_2_Reflective.jpg&lt;/Image&gt;</w:t>
+      </w:r>
+    </w:p>
+    <w:p>
+      <w:pPr>
+        <w:pStyle w:val="NoSpacing"/>
+      </w:pPr>
+      <w:r>
+        <w:t xml:space="preserve">       &lt;Image author='Keith Allen' title='Bridgewater'&gt;Keith Allen/221_1_Bridgewater.jpg&lt;/Image&gt;</w:t>
+      </w:r>
+    </w:p>
+    <w:p>
+      <w:pPr>
+        <w:pStyle w:val="NoSpacing"/>
+      </w:pPr>
+      <w:r>
+        <w:t xml:space="preserve">    &lt;/Panel&gt;</w:t>
+      </w:r>
+    </w:p>
+    <w:p>
+      <w:pPr>
+        <w:pStyle w:val="NoSpacing"/>
+      </w:pPr>
+      <w:r>
+        <w:t xml:space="preserve">    &lt;Panel position='2' author='Tim Sawyer'&gt;</w:t>
+      </w:r>
+    </w:p>
+    <w:p>
+      <w:pPr>
+        <w:pStyle w:val="NoSpacing"/>
+      </w:pPr>
+      <w:r>
+        <w:t xml:space="preserve">       &lt;Image author='Tim Sawyer' title='Young </w:t>
+      </w:r>
+      <w:proofErr w:type="spellStart"/>
+      <w:r>
+        <w:t>Red_Kite</w:t>
+      </w:r>
+      <w:proofErr w:type="spellEnd"/>
+      <w:r>
+        <w:t>'&gt;Tim Sawyer/221_3_Young Red_Kite.jpg&lt;/Image&gt;</w:t>
+      </w:r>
+    </w:p>
+    <w:p>
+      <w:pPr>
+        <w:pStyle w:val="NoSpacing"/>
+      </w:pPr>
+      <w:r>
+        <w:t xml:space="preserve">       &lt;Image author='Tim Sawyer' title='Reflective'&gt;Tim Sawyer/221_2_Reflective.jpg&lt;/Image&gt;</w:t>
+      </w:r>
+    </w:p>
+    <w:p>
+      <w:pPr>
+        <w:pStyle w:val="NoSpacing"/>
+      </w:pPr>
+      <w:r>
+        <w:t xml:space="preserve">       &lt;Image author='Tim Sawyer' title='Bridgewater'&gt;Tim Sawyer/221_1_Bridgewater.jpg&lt;/Image&gt;</w:t>
+      </w:r>
+    </w:p>
+    <w:p>
+      <w:pPr>
+        <w:pStyle w:val="NoSpacing"/>
+      </w:pPr>
+      <w:r>
+        <w:t xml:space="preserve">    &lt;/Panel&gt;</w:t>
+      </w:r>
+    </w:p>
+    <w:p>
+      <w:pPr>
+        <w:pStyle w:val="NoSpacing"/>
+      </w:pPr>
+      <w:r>
+        <w:t xml:space="preserve">    &lt;Panel position='3' author='Sharon Sawyer'&gt;</w:t>
+      </w:r>
+    </w:p>
+    <w:p>
+      <w:pPr>
+        <w:pStyle w:val="NoSpacing"/>
+      </w:pPr>
+      <w:r>
+        <w:t xml:space="preserve">       &lt;Image author='Sharon Sawyer' title='Young </w:t>
+      </w:r>
+      <w:proofErr w:type="spellStart"/>
+      <w:r>
+        <w:t>Red_Kite</w:t>
+      </w:r>
+      <w:proofErr w:type="spellEnd"/>
+      <w:r>
+        <w:t>'&gt;Sharon Sawyer/221_3_Young Red_Kite.jpg&lt;/Image&gt;</w:t>
+      </w:r>
+    </w:p>
+    <w:p>
+      <w:pPr>
+        <w:pStyle w:val="NoSpacing"/>
+      </w:pPr>
+      <w:r>
+        <w:t xml:space="preserve">       &lt;Image author='Sharon Sawyer' title='Reflective'&gt;Sharon Sawyer/221_2_Reflective.jpg&lt;/Image&gt;</w:t>
+      </w:r>
+    </w:p>
+    <w:p>
+      <w:pPr>
+        <w:pStyle w:val="NoSpacing"/>
+      </w:pPr>
+      <w:r>
+        <w:t xml:space="preserve">       &lt;Image author='Sharon Sawyer' title='Bridgewater'&gt;Sharon Sawyer/221_1_Bridgewater.jpg&lt;/Image&gt;</w:t>
+      </w:r>
+    </w:p>
+    <w:p>
+      <w:pPr>
+        <w:pStyle w:val="NoSpacing"/>
+      </w:pPr>
+      <w:r>
+        <w:t xml:space="preserve">    &lt;/Panel&gt;</w:t>
+      </w:r>
+    </w:p>
+    <w:p>
+      <w:pPr>
+        <w:pStyle w:val="NoSpacing"/>
+      </w:pPr>
+      <w:r>
+        <w:t xml:space="preserve">    &lt;Panel position='4' author='Larry James'&gt;</w:t>
+      </w:r>
+    </w:p>
+    <w:p>
+      <w:pPr>
+        <w:pStyle w:val="NoSpacing"/>
+      </w:pPr>
+      <w:r>
+        <w:t xml:space="preserve">       &lt;Image author='Larry James' title='Young </w:t>
+      </w:r>
+      <w:proofErr w:type="spellStart"/>
+      <w:r>
+        <w:t>Red_Kite</w:t>
+      </w:r>
+      <w:proofErr w:type="spellEnd"/>
+      <w:r>
+        <w:t>'&gt;Larry James/221_3_Young Red_Kite.jpg&lt;/Image&gt;</w:t>
+      </w:r>
+    </w:p>
+    <w:p>
+      <w:pPr>
+        <w:pStyle w:val="NoSpacing"/>
+      </w:pPr>
+      <w:r>
+        <w:t xml:space="preserve">       &lt;Image author='Larry James' title='Reflective'&gt;Larry James/221_2_Reflective.jpg&lt;/Image&gt;</w:t>
+      </w:r>
+    </w:p>
+    <w:p>
+      <w:pPr>
+        <w:pStyle w:val="NoSpacing"/>
+      </w:pPr>
+      <w:r>
+        <w:t xml:space="preserve">       &lt;Image author='Larry James' title='Bridgewater'&gt;Larry James/221_1_Bridgewater.jpg&lt;/Image&gt;</w:t>
+      </w:r>
+    </w:p>
+    <w:p>
+      <w:pPr>
+        <w:pStyle w:val="NoSpacing"/>
+      </w:pPr>
+      <w:r>
+        <w:t xml:space="preserve">    &lt;/Panel&gt;</w:t>
+      </w:r>
+    </w:p>
+    <w:p>
+      <w:pPr>
+        <w:pStyle w:val="NoSpacing"/>
+      </w:pPr>
+      <w:r>
+        <w:t xml:space="preserve">  &lt;/Panels&gt;</w:t>
+      </w:r>
+    </w:p>
+    <w:p>
+      <w:pPr>
+        <w:pStyle w:val="NoSpacing"/>
+      </w:pPr>
+      <w:r>
+        <w:t>&lt;/Competition&gt;</w:t>
       </w:r>
     </w:p>
     <w:sectPr>
@@ -769,6 +1040,28 @@
       <w:szCs w:val="32"/>
     </w:rPr>
   </w:style>
+  <w:style w:type="paragraph" w:styleId="Heading2">
+    <w:name w:val="heading 2"/>
+    <w:basedOn w:val="Normal"/>
+    <w:next w:val="Normal"/>
+    <w:link w:val="Heading2Char"/>
+    <w:uiPriority w:val="9"/>
+    <w:unhideWhenUsed/>
+    <w:qFormat/>
+    <w:rsid w:val="000B2852"/>
+    <w:pPr>
+      <w:keepNext/>
+      <w:keepLines/>
+      <w:spacing w:before="40" w:after="0"/>
+      <w:outlineLvl w:val="1"/>
+    </w:pPr>
+    <w:rPr>
+      <w:rFonts w:asciiTheme="majorHAnsi" w:eastAsiaTheme="majorEastAsia" w:hAnsiTheme="majorHAnsi" w:cstheme="majorBidi"/>
+      <w:color w:val="2F5496" w:themeColor="accent1" w:themeShade="BF"/>
+      <w:sz w:val="26"/>
+      <w:szCs w:val="26"/>
+    </w:rPr>
+  </w:style>
   <w:style w:type="character" w:default="1" w:styleId="DefaultParagraphFont">
     <w:name w:val="Default Paragraph Font"/>
     <w:uiPriority w:val="1"/>
@@ -828,6 +1121,19 @@
       <w:ind w:left="720"/>
       <w:contextualSpacing/>
     </w:pPr>
+  </w:style>
+  <w:style w:type="character" w:customStyle="1" w:styleId="Heading2Char">
+    <w:name w:val="Heading 2 Char"/>
+    <w:basedOn w:val="DefaultParagraphFont"/>
+    <w:link w:val="Heading2"/>
+    <w:uiPriority w:val="9"/>
+    <w:rsid w:val="000B2852"/>
+    <w:rPr>
+      <w:rFonts w:asciiTheme="majorHAnsi" w:eastAsiaTheme="majorEastAsia" w:hAnsiTheme="majorHAnsi" w:cstheme="majorBidi"/>
+      <w:color w:val="2F5496" w:themeColor="accent1" w:themeShade="BF"/>
+      <w:sz w:val="26"/>
+      <w:szCs w:val="26"/>
+    </w:rPr>
   </w:style>
 </w:styles>
 </file>

</xml_diff>